<commit_message>
Fixed the assignment 4
</commit_message>
<xml_diff>
--- a/assignments/assg4.docx
+++ b/assignments/assg4.docx
@@ -112,18 +112,6 @@
       </w:r>
       <w:r>
         <w:t>in Word .docx format</w:t>
-      </w:r>
-    </w:p>
-    <w:p>
-      <w:pPr>
-        <w:pStyle w:val="ListParagraph"/>
-        <w:numPr>
-          <w:ilvl w:val="0"/>
-          <w:numId w:val="11"/>
-        </w:numPr>
-      </w:pPr>
-      <w:r>
-        <w:t xml:space="preserve">Modular components </w:t>
       </w:r>
     </w:p>
     <w:p>

</xml_diff>